<commit_message>
fix JComSS classification from B to A
</commit_message>
<xml_diff>
--- a/docs/PrijavaTemeDoktorskogRada_AnteKapetanovic.docx
+++ b/docs/PrijavaTemeDoktorskogRada_AnteKapetanovic.docx
@@ -2549,7 +2549,7 @@
               <w:pStyle w:val="CVMajor-FirstLine"/>
               <w:widowControl w:val="false"/>
               <w:spacing w:before="0" w:after="0"/>
-              <w:ind w:right="113" w:hanging="0"/>
+              <w:ind w:left="113" w:right="113" w:hanging="0"/>
               <w:rPr>
                 <w:rFonts w:ascii="Calibri" w:hAnsi="Calibri"/>
                 <w:b w:val="false"/>
@@ -2775,7 +2775,7 @@
             <w:pPr>
               <w:pStyle w:val="CVNormal"/>
               <w:widowControl w:val="false"/>
-              <w:ind w:right="113" w:hanging="0"/>
+              <w:ind w:left="113" w:right="113" w:hanging="0"/>
               <w:rPr>
                 <w:rFonts w:ascii="Calibri" w:hAnsi="Calibri"/>
                 <w:lang w:val="hr-HR"/>
@@ -2793,14 +2793,7 @@
                 <w:rFonts w:ascii="sans-serif" w:hAnsi="sans-serif"/>
                 <w:lang w:val="hr-HR"/>
               </w:rPr>
-              <w:t xml:space="preserve">Listopad, 2019 - </w:t>
-            </w:r>
-            <w:r>
-              <w:rPr>
-                <w:rFonts w:ascii="sans-serif" w:hAnsi="sans-serif"/>
-                <w:lang w:val="hr-HR"/>
-              </w:rPr>
-              <w:t>danas</w:t>
+              <w:t>Listopad, 2019 - danas</w:t>
             </w:r>
           </w:p>
         </w:tc>
@@ -2841,7 +2834,7 @@
             <w:pPr>
               <w:pStyle w:val="CVNormal"/>
               <w:widowControl w:val="false"/>
-              <w:ind w:right="113" w:hanging="0"/>
+              <w:ind w:left="113" w:right="113" w:hanging="0"/>
               <w:rPr>
                 <w:rFonts w:ascii="Calibri" w:hAnsi="Calibri"/>
               </w:rPr>
@@ -2969,7 +2962,7 @@
             <w:pPr>
               <w:pStyle w:val="CVNormal"/>
               <w:widowControl w:val="false"/>
-              <w:ind w:right="113" w:hanging="0"/>
+              <w:ind w:left="113" w:right="113" w:hanging="0"/>
               <w:rPr>
                 <w:rFonts w:ascii="sans-serif" w:hAnsi="sans-serif"/>
               </w:rPr>
@@ -3027,7 +3020,7 @@
             <w:pPr>
               <w:pStyle w:val="CVNormal"/>
               <w:widowControl w:val="false"/>
-              <w:ind w:right="113" w:hanging="0"/>
+              <w:ind w:left="113" w:right="113" w:hanging="0"/>
               <w:rPr>
                 <w:rFonts w:ascii="Calibri" w:hAnsi="Calibri"/>
               </w:rPr>
@@ -3234,7 +3227,7 @@
             <w:pPr>
               <w:pStyle w:val="CVNormal"/>
               <w:widowControl w:val="false"/>
-              <w:ind w:right="113" w:hanging="0"/>
+              <w:ind w:left="113" w:right="113" w:hanging="0"/>
               <w:rPr>
                 <w:rFonts w:ascii="Calibri" w:hAnsi="Calibri"/>
               </w:rPr>
@@ -3303,7 +3296,7 @@
             <w:pPr>
               <w:pStyle w:val="CVNormal"/>
               <w:widowControl w:val="false"/>
-              <w:ind w:right="113" w:hanging="0"/>
+              <w:ind w:left="113" w:right="113" w:hanging="0"/>
               <w:rPr>
                 <w:rFonts w:ascii="sans-serif" w:hAnsi="sans-serif"/>
               </w:rPr>
@@ -3318,13 +3311,7 @@
               <w:rPr>
                 <w:rFonts w:ascii="sans-serif" w:hAnsi="sans-serif"/>
               </w:rPr>
-              <w:t>M</w:t>
-            </w:r>
-            <w:r>
-              <w:rPr>
-                <w:rFonts w:ascii="sans-serif" w:hAnsi="sans-serif"/>
-              </w:rPr>
-              <w:t>agistar inženjer elektrotehnike i informacijske tehnologije</w:t>
+              <w:t>Magistar inženjer elektrotehnike i informacijske tehnologije</w:t>
             </w:r>
           </w:p>
         </w:tc>
@@ -3371,7 +3358,7 @@
             <w:pPr>
               <w:pStyle w:val="CVNormal"/>
               <w:widowControl w:val="false"/>
-              <w:ind w:right="113" w:hanging="0"/>
+              <w:ind w:left="113" w:right="113" w:hanging="0"/>
               <w:rPr/>
             </w:pPr>
             <w:r>
@@ -3431,7 +3418,7 @@
             <w:pPr>
               <w:pStyle w:val="CVNormal"/>
               <w:widowControl w:val="false"/>
-              <w:ind w:right="113" w:hanging="0"/>
+              <w:ind w:left="113" w:right="113" w:hanging="0"/>
               <w:rPr/>
             </w:pPr>
             <w:r>
@@ -3534,7 +3521,7 @@
             <w:pPr>
               <w:pStyle w:val="CVNormal"/>
               <w:widowControl w:val="false"/>
-              <w:ind w:right="113" w:hanging="0"/>
+              <w:ind w:left="113" w:right="113" w:hanging="0"/>
               <w:rPr>
                 <w:rFonts w:ascii="Calibri" w:hAnsi="Calibri"/>
               </w:rPr>
@@ -3603,7 +3590,7 @@
             <w:pPr>
               <w:pStyle w:val="CVNormal"/>
               <w:widowControl w:val="false"/>
-              <w:ind w:right="113" w:hanging="0"/>
+              <w:ind w:left="113" w:right="113" w:hanging="0"/>
               <w:rPr/>
             </w:pPr>
             <w:r>
@@ -3663,7 +3650,7 @@
             <w:pPr>
               <w:pStyle w:val="CVNormal"/>
               <w:widowControl w:val="false"/>
-              <w:ind w:right="113" w:hanging="0"/>
+              <w:ind w:left="113" w:right="113" w:hanging="0"/>
               <w:rPr/>
             </w:pPr>
             <w:r>
@@ -3723,7 +3710,7 @@
             <w:pPr>
               <w:pStyle w:val="CVNormal"/>
               <w:widowControl w:val="false"/>
-              <w:ind w:right="113" w:hanging="0"/>
+              <w:ind w:left="113" w:right="113" w:hanging="0"/>
               <w:rPr/>
             </w:pPr>
             <w:r>
@@ -3834,7 +3821,7 @@
             <w:pPr>
               <w:pStyle w:val="CVNormal"/>
               <w:widowControl w:val="false"/>
-              <w:ind w:right="113" w:hanging="0"/>
+              <w:ind w:left="113" w:right="113" w:hanging="0"/>
               <w:rPr>
                 <w:rFonts w:ascii="Calibri" w:hAnsi="Calibri"/>
                 <w:lang w:val="hr-HR"/>
@@ -3952,7 +3939,7 @@
             <w:pPr>
               <w:pStyle w:val="CVNormal"/>
               <w:widowControl w:val="false"/>
-              <w:ind w:right="113" w:hanging="0"/>
+              <w:ind w:left="113" w:right="113" w:hanging="0"/>
               <w:rPr/>
             </w:pPr>
             <w:r>
@@ -4215,7 +4202,7 @@
             <w:pPr>
               <w:pStyle w:val="CVNormal"/>
               <w:widowControl w:val="false"/>
-              <w:ind w:right="113" w:hanging="0"/>
+              <w:ind w:left="113" w:right="113" w:hanging="0"/>
               <w:rPr>
                 <w:rFonts w:ascii="Calibri" w:hAnsi="Calibri" w:cs="Calibri"/>
                 <w:lang w:val="hr-HR"/>
@@ -4286,7 +4273,7 @@
             <w:pPr>
               <w:pStyle w:val="CVNormal"/>
               <w:widowControl w:val="false"/>
-              <w:ind w:right="113" w:hanging="0"/>
+              <w:ind w:left="113" w:right="113" w:hanging="0"/>
               <w:rPr>
                 <w:rFonts w:ascii="Calibri" w:hAnsi="Calibri" w:cs="Calibri"/>
               </w:rPr>
@@ -4344,7 +4331,7 @@
             <w:pPr>
               <w:pStyle w:val="CVNormal"/>
               <w:widowControl w:val="false"/>
-              <w:ind w:right="113" w:hanging="0"/>
+              <w:ind w:left="113" w:right="113" w:hanging="0"/>
               <w:rPr>
                 <w:rFonts w:ascii="Calibri" w:hAnsi="Calibri" w:cs="Calibri"/>
               </w:rPr>
@@ -4472,7 +4459,7 @@
             <w:pPr>
               <w:pStyle w:val="CVNormal"/>
               <w:widowControl w:val="false"/>
-              <w:ind w:right="113" w:hanging="0"/>
+              <w:ind w:left="113" w:right="113" w:hanging="0"/>
               <w:rPr>
                 <w:rFonts w:ascii="Calibri" w:hAnsi="Calibri" w:cs="Calibri"/>
               </w:rPr>
@@ -4530,7 +4517,7 @@
             <w:pPr>
               <w:pStyle w:val="CVNormal"/>
               <w:widowControl w:val="false"/>
-              <w:ind w:right="113" w:hanging="0"/>
+              <w:ind w:left="113" w:right="113" w:hanging="0"/>
               <w:rPr>
                 <w:rFonts w:ascii="Calibri" w:hAnsi="Calibri" w:cs="Calibri"/>
               </w:rPr>
@@ -4629,7 +4616,7 @@
             <w:pPr>
               <w:pStyle w:val="CVNormal"/>
               <w:widowControl w:val="false"/>
-              <w:ind w:right="113" w:hanging="0"/>
+              <w:ind w:left="113" w:right="113" w:hanging="0"/>
               <w:rPr>
                 <w:rFonts w:ascii="Calibri" w:hAnsi="Calibri" w:cs="Calibri"/>
                 <w:lang w:val="hr-HR"/>
@@ -4700,7 +4687,7 @@
             <w:pPr>
               <w:pStyle w:val="CVNormal"/>
               <w:widowControl w:val="false"/>
-              <w:ind w:right="113" w:hanging="0"/>
+              <w:ind w:left="113" w:right="113" w:hanging="0"/>
               <w:rPr>
                 <w:rFonts w:ascii="Calibri" w:hAnsi="Calibri" w:cs="Calibri"/>
               </w:rPr>
@@ -4758,7 +4745,7 @@
             <w:pPr>
               <w:pStyle w:val="CVNormal"/>
               <w:widowControl w:val="false"/>
-              <w:ind w:right="113" w:hanging="0"/>
+              <w:ind w:left="113" w:right="113" w:hanging="0"/>
               <w:rPr>
                 <w:rFonts w:ascii="Calibri" w:hAnsi="Calibri" w:cs="Calibri"/>
               </w:rPr>
@@ -4880,7 +4867,7 @@
             <w:pPr>
               <w:pStyle w:val="CVNormal"/>
               <w:widowControl w:val="false"/>
-              <w:ind w:right="113" w:hanging="0"/>
+              <w:ind w:left="113" w:right="113" w:hanging="0"/>
               <w:rPr>
                 <w:rFonts w:ascii="Calibri" w:hAnsi="Calibri" w:cs="Calibri"/>
               </w:rPr>
@@ -4938,7 +4925,7 @@
             <w:pPr>
               <w:pStyle w:val="CVNormal"/>
               <w:widowControl w:val="false"/>
-              <w:ind w:right="113" w:hanging="0"/>
+              <w:ind w:left="113" w:right="113" w:hanging="0"/>
               <w:rPr>
                 <w:rFonts w:ascii="Calibri" w:hAnsi="Calibri" w:cs="Calibri"/>
               </w:rPr>
@@ -5024,7 +5011,7 @@
             <w:pPr>
               <w:pStyle w:val="CVNormal"/>
               <w:widowControl w:val="false"/>
-              <w:ind w:right="113" w:hanging="0"/>
+              <w:ind w:left="113" w:right="113" w:hanging="0"/>
               <w:rPr>
                 <w:rFonts w:ascii="Calibri" w:hAnsi="Calibri" w:cs="Calibri"/>
                 <w:lang w:val="hr-HR"/>
@@ -5111,7 +5098,7 @@
             <w:pPr>
               <w:pStyle w:val="CVNormal"/>
               <w:widowControl w:val="false"/>
-              <w:ind w:right="113" w:hanging="0"/>
+              <w:ind w:left="113" w:right="113" w:hanging="0"/>
               <w:rPr>
                 <w:rFonts w:ascii="Calibri" w:hAnsi="Calibri" w:cs="Calibri"/>
               </w:rPr>
@@ -5169,7 +5156,7 @@
             <w:pPr>
               <w:pStyle w:val="CVNormal"/>
               <w:widowControl w:val="false"/>
-              <w:ind w:right="113" w:hanging="0"/>
+              <w:ind w:left="113" w:right="113" w:hanging="0"/>
               <w:rPr>
                 <w:rFonts w:ascii="Calibri" w:hAnsi="Calibri" w:cs="Calibri"/>
               </w:rPr>
@@ -5291,7 +5278,7 @@
             <w:pPr>
               <w:pStyle w:val="CVNormal"/>
               <w:widowControl w:val="false"/>
-              <w:ind w:right="113" w:hanging="0"/>
+              <w:ind w:left="113" w:right="113" w:hanging="0"/>
               <w:rPr>
                 <w:rFonts w:ascii="Calibri" w:hAnsi="Calibri" w:cs="Calibri"/>
               </w:rPr>
@@ -5349,7 +5336,7 @@
             <w:pPr>
               <w:pStyle w:val="CVNormal"/>
               <w:widowControl w:val="false"/>
-              <w:ind w:right="113" w:hanging="0"/>
+              <w:ind w:left="113" w:right="113" w:hanging="0"/>
               <w:rPr>
                 <w:rFonts w:ascii="Calibri" w:hAnsi="Calibri" w:cs="Calibri"/>
               </w:rPr>
@@ -5365,65 +5352,6 @@
                 <w:rFonts w:cs="Calibri" w:ascii="sans-serif" w:hAnsi="sans-serif"/>
               </w:rPr>
               <w:t>5.022</w:t>
-            </w:r>
-          </w:p>
-        </w:tc>
-      </w:tr>
-    </w:tbl>
-    <w:p>
-      <w:pPr>
-        <w:pStyle w:val="Normal"/>
-        <w:rPr/>
-      </w:pPr>
-      <w:r>
-        <w:rPr/>
-      </w:r>
-    </w:p>
-    <w:tbl>
-      <w:tblPr>
-        <w:tblW w:w="9070" w:type="dxa"/>
-        <w:jc w:val="left"/>
-        <w:tblInd w:w="0" w:type="dxa"/>
-        <w:tblLayout w:type="fixed"/>
-        <w:tblCellMar>
-          <w:top w:w="0" w:type="dxa"/>
-          <w:left w:w="28" w:type="dxa"/>
-          <w:bottom w:w="0" w:type="dxa"/>
-          <w:right w:w="28" w:type="dxa"/>
-        </w:tblCellMar>
-        <w:tblLook w:val="04a0" w:noHBand="0" w:noVBand="1" w:firstColumn="1" w:lastRow="0" w:lastColumn="0" w:firstRow="1"/>
-      </w:tblPr>
-      <w:tblGrid>
-        <w:gridCol w:w="9070"/>
-      </w:tblGrid>
-      <w:tr>
-        <w:trPr>
-          <w:trHeight w:val="419" w:hRule="atLeast"/>
-        </w:trPr>
-        <w:tc>
-          <w:tcPr>
-            <w:tcW w:w="9070" w:type="dxa"/>
-            <w:tcBorders/>
-            <w:shd w:color="auto" w:fill="auto" w:val="clear"/>
-            <w:vAlign w:val="center"/>
-          </w:tcPr>
-          <w:p>
-            <w:pPr>
-              <w:pStyle w:val="Normal"/>
-              <w:widowControl w:val="false"/>
-              <w:rPr>
-                <w:rFonts w:ascii="Calibri" w:hAnsi="Calibri"/>
-                <w:b/>
-                <w:bCs/>
-              </w:rPr>
-            </w:pPr>
-            <w:r>
-              <w:rPr>
-                <w:rFonts w:ascii="Calibri" w:hAnsi="Calibri"/>
-                <w:b/>
-                <w:bCs/>
-              </w:rPr>
-              <w:t>Znanstveni radovi kategorije B</w:t>
             </w:r>
           </w:p>
         </w:tc>
@@ -5505,7 +5433,7 @@
             <w:pPr>
               <w:pStyle w:val="CVNormal"/>
               <w:widowControl w:val="false"/>
-              <w:ind w:right="113" w:hanging="0"/>
+              <w:ind w:left="113" w:right="113" w:hanging="0"/>
               <w:rPr>
                 <w:rFonts w:ascii="Calibri" w:hAnsi="Calibri" w:cs="Calibri"/>
                 <w:lang w:val="hr-HR"/>
@@ -5581,7 +5509,7 @@
             <w:pPr>
               <w:pStyle w:val="CVNormal"/>
               <w:widowControl w:val="false"/>
-              <w:ind w:right="113" w:hanging="0"/>
+              <w:ind w:left="113" w:right="113" w:hanging="0"/>
               <w:rPr>
                 <w:rFonts w:ascii="Calibri" w:hAnsi="Calibri" w:cs="Calibri"/>
               </w:rPr>
@@ -5639,7 +5567,7 @@
             <w:pPr>
               <w:pStyle w:val="CVNormal"/>
               <w:widowControl w:val="false"/>
-              <w:ind w:right="113" w:hanging="0"/>
+              <w:ind w:left="113" w:right="113" w:hanging="0"/>
               <w:rPr>
                 <w:rFonts w:ascii="Calibri" w:hAnsi="Calibri" w:cs="Calibri"/>
               </w:rPr>
@@ -5767,7 +5695,7 @@
             <w:pPr>
               <w:pStyle w:val="CVNormal"/>
               <w:widowControl w:val="false"/>
-              <w:ind w:right="113" w:hanging="0"/>
+              <w:ind w:left="113" w:right="113" w:hanging="0"/>
               <w:rPr>
                 <w:rFonts w:ascii="Calibri" w:hAnsi="Calibri" w:cs="Calibri"/>
               </w:rPr>
@@ -5825,7 +5753,7 @@
             <w:pPr>
               <w:pStyle w:val="CVNormal"/>
               <w:widowControl w:val="false"/>
-              <w:ind w:right="113" w:hanging="0"/>
+              <w:ind w:left="113" w:right="113" w:hanging="0"/>
               <w:rPr>
                 <w:rFonts w:ascii="Calibri" w:hAnsi="Calibri" w:cs="Calibri"/>
               </w:rPr>
@@ -5846,6 +5774,50 @@
         </w:tc>
       </w:tr>
     </w:tbl>
+    <w:p>
+      <w:pPr>
+        <w:pStyle w:val="Normal"/>
+        <w:jc w:val="both"/>
+        <w:rPr>
+          <w:rFonts w:ascii="Calibri" w:hAnsi="Calibri"/>
+          <w:b/>
+          <w:color w:val="000000"/>
+          <w:sz w:val="22"/>
+          <w:szCs w:val="22"/>
+        </w:rPr>
+      </w:pPr>
+      <w:r>
+        <w:rPr>
+          <w:rFonts w:ascii="Calibri" w:hAnsi="Calibri"/>
+          <w:b/>
+          <w:color w:val="000000"/>
+          <w:sz w:val="22"/>
+          <w:szCs w:val="22"/>
+        </w:rPr>
+      </w:r>
+    </w:p>
+    <w:p>
+      <w:pPr>
+        <w:pStyle w:val="Normal"/>
+        <w:jc w:val="both"/>
+        <w:rPr>
+          <w:rFonts w:ascii="Calibri" w:hAnsi="Calibri"/>
+          <w:b/>
+          <w:color w:val="000000"/>
+          <w:sz w:val="22"/>
+          <w:szCs w:val="22"/>
+        </w:rPr>
+      </w:pPr>
+      <w:r>
+        <w:rPr>
+          <w:rFonts w:ascii="Calibri" w:hAnsi="Calibri"/>
+          <w:b/>
+          <w:color w:val="000000"/>
+          <w:sz w:val="22"/>
+          <w:szCs w:val="22"/>
+        </w:rPr>
+      </w:r>
+    </w:p>
     <w:p>
       <w:pPr>
         <w:pStyle w:val="Normal"/>
@@ -5985,6 +5957,21 @@
           <w:sz w:val="22"/>
           <w:szCs w:val="22"/>
         </w:rPr>
+      </w:pPr>
+      <w:r>
+        <w:rPr>
+          <w:rFonts w:ascii="Calibri" w:hAnsi="Calibri"/>
+          <w:b/>
+          <w:color w:val="000000"/>
+          <w:sz w:val="22"/>
+          <w:szCs w:val="22"/>
+        </w:rPr>
+      </w:r>
+    </w:p>
+    <w:p>
+      <w:pPr>
+        <w:pStyle w:val="Normal"/>
+        <w:rPr/>
       </w:pPr>
       <w:r>
         <w:rPr/>
@@ -6618,41 +6605,7 @@
                 <w:effect w:val="none"/>
                 <w:shd w:fill="auto" w:val="clear"/>
               </w:rPr>
-              <w:t>30</w:t>
-            </w:r>
-            <w:r>
-              <w:rPr>
-                <w:rFonts w:ascii="Calibri;sans-serif" w:hAnsi="Calibri;sans-serif"/>
-                <w:b w:val="false"/>
-                <w:i w:val="false"/>
-                <w:caps w:val="false"/>
-                <w:smallCaps w:val="false"/>
-                <w:strike w:val="false"/>
-                <w:dstrike w:val="false"/>
-                <w:color w:val="000000"/>
-                <w:sz w:val="20"/>
-                <w:u w:val="none"/>
-                <w:effect w:val="none"/>
-                <w:shd w:fill="auto" w:val="clear"/>
-              </w:rPr>
-              <w:t>th</w:t>
-            </w:r>
-            <w:r>
-              <w:rPr>
-                <w:rFonts w:ascii="Calibri;sans-serif" w:hAnsi="Calibri;sans-serif"/>
-                <w:b w:val="false"/>
-                <w:i w:val="false"/>
-                <w:caps w:val="false"/>
-                <w:smallCaps w:val="false"/>
-                <w:strike w:val="false"/>
-                <w:dstrike w:val="false"/>
-                <w:color w:val="000000"/>
-                <w:sz w:val="20"/>
-                <w:u w:val="none"/>
-                <w:effect w:val="none"/>
-                <w:shd w:fill="auto" w:val="clear"/>
-              </w:rPr>
-              <w:t xml:space="preserve"> International Conference on Software, Telecommunications and Computer Networks, SoftCOM 2022</w:t>
+              <w:t>30th International Conference on Software, Telecommunications and Computer Networks, SoftCOM 2022</w:t>
             </w:r>
           </w:p>
         </w:tc>
@@ -6769,58 +6722,7 @@
                 <w:effect w:val="none"/>
                 <w:shd w:fill="auto" w:val="clear"/>
               </w:rPr>
-              <w:t>22-24.</w:t>
-            </w:r>
-            <w:r>
-              <w:rPr>
-                <w:rFonts w:ascii="Calibri;sans-serif" w:hAnsi="Calibri;sans-serif"/>
-                <w:b w:val="false"/>
-                <w:i w:val="false"/>
-                <w:caps w:val="false"/>
-                <w:smallCaps w:val="false"/>
-                <w:strike w:val="false"/>
-                <w:dstrike w:val="false"/>
-                <w:color w:val="000000"/>
-                <w:sz w:val="20"/>
-                <w:u w:val="none"/>
-                <w:effect w:val="none"/>
-                <w:shd w:fill="auto" w:val="clear"/>
-              </w:rPr>
-              <w:t>9.</w:t>
-            </w:r>
-            <w:r>
-              <w:rPr>
-                <w:rFonts w:ascii="Calibri;sans-serif" w:hAnsi="Calibri;sans-serif"/>
-                <w:b w:val="false"/>
-                <w:i w:val="false"/>
-                <w:caps w:val="false"/>
-                <w:smallCaps w:val="false"/>
-                <w:strike w:val="false"/>
-                <w:dstrike w:val="false"/>
-                <w:color w:val="000000"/>
-                <w:sz w:val="20"/>
-                <w:u w:val="none"/>
-                <w:effect w:val="none"/>
-                <w:shd w:fill="auto" w:val="clear"/>
-              </w:rPr>
-              <w:t xml:space="preserve">2022, </w:t>
-            </w:r>
-            <w:r>
-              <w:rPr>
-                <w:rFonts w:ascii="Calibri;sans-serif" w:hAnsi="Calibri;sans-serif"/>
-                <w:b w:val="false"/>
-                <w:i w:val="false"/>
-                <w:caps w:val="false"/>
-                <w:smallCaps w:val="false"/>
-                <w:strike w:val="false"/>
-                <w:dstrike w:val="false"/>
-                <w:color w:val="000000"/>
-                <w:sz w:val="20"/>
-                <w:u w:val="none"/>
-                <w:effect w:val="none"/>
-                <w:shd w:fill="auto" w:val="clear"/>
-              </w:rPr>
-              <w:t>Split, Croatia</w:t>
+              <w:t>22-24.9.2022, Split, Croatia</w:t>
             </w:r>
           </w:p>
         </w:tc>
@@ -7562,24 +7464,7 @@
                 <w:effect w:val="none"/>
                 <w:shd w:fill="auto" w:val="clear"/>
               </w:rPr>
-              <w:t>19-24.6.2022</w:t>
-            </w:r>
-            <w:r>
-              <w:rPr>
-                <w:rFonts w:ascii="Calibri;sans-serif" w:hAnsi="Calibri;sans-serif"/>
-                <w:b w:val="false"/>
-                <w:i w:val="false"/>
-                <w:caps w:val="false"/>
-                <w:smallCaps w:val="false"/>
-                <w:strike w:val="false"/>
-                <w:dstrike w:val="false"/>
-                <w:color w:val="000000"/>
-                <w:sz w:val="20"/>
-                <w:u w:val="none"/>
-                <w:effect w:val="none"/>
-                <w:shd w:fill="auto" w:val="clear"/>
-              </w:rPr>
-              <w:t>, Nagoya, Japan (virtual)</w:t>
+              <w:t>19-24.6.2022, Nagoya, Japan (virtual)</w:t>
             </w:r>
           </w:p>
         </w:tc>
@@ -8321,75 +8206,7 @@
                 <w:effect w:val="none"/>
                 <w:shd w:fill="auto" w:val="clear"/>
               </w:rPr>
-              <w:t>30.</w:t>
-            </w:r>
-            <w:r>
-              <w:rPr>
-                <w:rFonts w:ascii="Calibri;sans-serif" w:hAnsi="Calibri;sans-serif"/>
-                <w:b w:val="false"/>
-                <w:i w:val="false"/>
-                <w:caps w:val="false"/>
-                <w:smallCaps w:val="false"/>
-                <w:strike w:val="false"/>
-                <w:dstrike w:val="false"/>
-                <w:color w:val="000000"/>
-                <w:sz w:val="20"/>
-                <w:u w:val="none"/>
-                <w:effect w:val="none"/>
-                <w:shd w:fill="auto" w:val="clear"/>
-              </w:rPr>
-              <w:t>5-</w:t>
-            </w:r>
-            <w:r>
-              <w:rPr>
-                <w:rFonts w:ascii="Calibri;sans-serif" w:hAnsi="Calibri;sans-serif"/>
-                <w:b w:val="false"/>
-                <w:i w:val="false"/>
-                <w:caps w:val="false"/>
-                <w:smallCaps w:val="false"/>
-                <w:strike w:val="false"/>
-                <w:dstrike w:val="false"/>
-                <w:color w:val="000000"/>
-                <w:sz w:val="20"/>
-                <w:u w:val="none"/>
-                <w:effect w:val="none"/>
-                <w:shd w:fill="auto" w:val="clear"/>
-              </w:rPr>
-              <w:t>3.</w:t>
-            </w:r>
-            <w:r>
-              <w:rPr>
-                <w:rFonts w:ascii="Calibri;sans-serif" w:hAnsi="Calibri;sans-serif"/>
-                <w:b w:val="false"/>
-                <w:i w:val="false"/>
-                <w:caps w:val="false"/>
-                <w:smallCaps w:val="false"/>
-                <w:strike w:val="false"/>
-                <w:dstrike w:val="false"/>
-                <w:color w:val="000000"/>
-                <w:sz w:val="20"/>
-                <w:u w:val="none"/>
-                <w:effect w:val="none"/>
-                <w:shd w:fill="auto" w:val="clear"/>
-              </w:rPr>
-              <w:t>6.</w:t>
-            </w:r>
-            <w:r>
-              <w:rPr>
-                <w:rFonts w:ascii="Calibri;sans-serif" w:hAnsi="Calibri;sans-serif"/>
-                <w:b w:val="false"/>
-                <w:i w:val="false"/>
-                <w:caps w:val="false"/>
-                <w:smallCaps w:val="false"/>
-                <w:strike w:val="false"/>
-                <w:dstrike w:val="false"/>
-                <w:color w:val="000000"/>
-                <w:sz w:val="20"/>
-                <w:u w:val="none"/>
-                <w:effect w:val="none"/>
-                <w:shd w:fill="auto" w:val="clear"/>
-              </w:rPr>
-              <w:t>2022, Budapest, Hungary</w:t>
+              <w:t>30.5-3.6.2022, Budapest, Hungary</w:t>
             </w:r>
           </w:p>
         </w:tc>
@@ -9131,24 +8948,7 @@
                 <w:effect w:val="none"/>
                 <w:shd w:fill="auto" w:val="clear"/>
               </w:rPr>
-              <w:t>16-18.5.2022,</w:t>
-            </w:r>
-            <w:r>
-              <w:rPr>
-                <w:rFonts w:ascii="Calibri;sans-serif" w:hAnsi="Calibri;sans-serif"/>
-                <w:b w:val="false"/>
-                <w:i w:val="false"/>
-                <w:caps w:val="false"/>
-                <w:smallCaps w:val="false"/>
-                <w:strike w:val="false"/>
-                <w:dstrike w:val="false"/>
-                <w:color w:val="000000"/>
-                <w:sz w:val="20"/>
-                <w:u w:val="none"/>
-                <w:effect w:val="none"/>
-                <w:shd w:fill="auto" w:val="clear"/>
-              </w:rPr>
-              <w:t xml:space="preserve"> Suzhou, China in a hybrid mode</w:t>
+              <w:t>16-18.5.2022, Suzhou, China in a hybrid mode</w:t>
             </w:r>
           </w:p>
         </w:tc>
@@ -9907,24 +9707,7 @@
                 <w:effect w:val="none"/>
                 <w:shd w:fill="auto" w:val="clear"/>
               </w:rPr>
-              <w:t>23-25.9.</w:t>
-            </w:r>
-            <w:r>
-              <w:rPr>
-                <w:rFonts w:ascii="Calibri;sans-serif" w:hAnsi="Calibri;sans-serif"/>
-                <w:b w:val="false"/>
-                <w:i w:val="false"/>
-                <w:caps w:val="false"/>
-                <w:smallCaps w:val="false"/>
-                <w:strike w:val="false"/>
-                <w:dstrike w:val="false"/>
-                <w:color w:val="000000"/>
-                <w:sz w:val="20"/>
-                <w:u w:val="none"/>
-                <w:effect w:val="none"/>
-                <w:shd w:fill="auto" w:val="clear"/>
-              </w:rPr>
-              <w:t>2021</w:t>
+              <w:t>23-25.9.2021</w:t>
             </w:r>
           </w:p>
         </w:tc>
@@ -11465,24 +11248,7 @@
                 <w:effect w:val="none"/>
                 <w:shd w:fill="auto" w:val="clear"/>
               </w:rPr>
-              <w:t>8-11.9.</w:t>
-            </w:r>
-            <w:r>
-              <w:rPr>
-                <w:rFonts w:ascii="Calibri;sans-serif" w:hAnsi="Calibri;sans-serif"/>
-                <w:b w:val="false"/>
-                <w:i w:val="false"/>
-                <w:caps w:val="false"/>
-                <w:smallCaps w:val="false"/>
-                <w:strike w:val="false"/>
-                <w:dstrike w:val="false"/>
-                <w:color w:val="000000"/>
-                <w:sz w:val="20"/>
-                <w:u w:val="none"/>
-                <w:effect w:val="none"/>
-                <w:shd w:fill="auto" w:val="clear"/>
-              </w:rPr>
-              <w:t>2021</w:t>
+              <w:t>8-11.9.2021</w:t>
             </w:r>
           </w:p>
         </w:tc>
@@ -12208,24 +11974,7 @@
                 <w:effect w:val="none"/>
                 <w:shd w:fill="auto" w:val="clear"/>
               </w:rPr>
-              <w:t>8-11.9.</w:t>
-            </w:r>
-            <w:r>
-              <w:rPr>
-                <w:rFonts w:ascii="Calibri;sans-serif" w:hAnsi="Calibri;sans-serif"/>
-                <w:b w:val="false"/>
-                <w:i w:val="false"/>
-                <w:caps w:val="false"/>
-                <w:smallCaps w:val="false"/>
-                <w:strike w:val="false"/>
-                <w:dstrike w:val="false"/>
-                <w:color w:val="000000"/>
-                <w:sz w:val="20"/>
-                <w:u w:val="none"/>
-                <w:effect w:val="none"/>
-                <w:shd w:fill="auto" w:val="clear"/>
-              </w:rPr>
-              <w:t>2021</w:t>
+              <w:t>8-11.9.2021</w:t>
             </w:r>
           </w:p>
         </w:tc>
@@ -12574,6 +12323,15 @@
           <w:sz w:val="22"/>
           <w:szCs w:val="22"/>
         </w:rPr>
+      </w:r>
+    </w:p>
+    <w:p>
+      <w:pPr>
+        <w:pStyle w:val="Normal"/>
+        <w:rPr/>
+      </w:pPr>
+      <w:r>
+        <w:rPr/>
       </w:r>
     </w:p>
     <w:p>
@@ -12611,14 +12369,14 @@
         </w:tblCellMar>
       </w:tblPr>
       <w:tblGrid>
-        <w:gridCol w:w="2663"/>
-        <w:gridCol w:w="6406"/>
+        <w:gridCol w:w="2662"/>
+        <w:gridCol w:w="6407"/>
       </w:tblGrid>
       <w:tr>
         <w:trPr/>
         <w:tc>
           <w:tcPr>
-            <w:tcW w:w="2663" w:type="dxa"/>
+            <w:tcW w:w="2662" w:type="dxa"/>
             <w:tcBorders/>
             <w:vAlign w:val="center"/>
           </w:tcPr>
@@ -12667,7 +12425,7 @@
         </w:tc>
         <w:tc>
           <w:tcPr>
-            <w:tcW w:w="6406" w:type="dxa"/>
+            <w:tcW w:w="6407" w:type="dxa"/>
             <w:tcBorders/>
             <w:vAlign w:val="center"/>
           </w:tcPr>
@@ -12736,7 +12494,7 @@
         <w:trPr/>
         <w:tc>
           <w:tcPr>
-            <w:tcW w:w="2663" w:type="dxa"/>
+            <w:tcW w:w="2662" w:type="dxa"/>
             <w:tcBorders/>
             <w:vAlign w:val="center"/>
           </w:tcPr>
@@ -12785,7 +12543,7 @@
         </w:tc>
         <w:tc>
           <w:tcPr>
-            <w:tcW w:w="6406" w:type="dxa"/>
+            <w:tcW w:w="6407" w:type="dxa"/>
             <w:tcBorders/>
             <w:vAlign w:val="center"/>
           </w:tcPr>
@@ -12853,7 +12611,7 @@
         <w:trPr/>
         <w:tc>
           <w:tcPr>
-            <w:tcW w:w="2663" w:type="dxa"/>
+            <w:tcW w:w="2662" w:type="dxa"/>
             <w:tcBorders/>
             <w:vAlign w:val="center"/>
           </w:tcPr>
@@ -12902,7 +12660,7 @@
         </w:tc>
         <w:tc>
           <w:tcPr>
-            <w:tcW w:w="6406" w:type="dxa"/>
+            <w:tcW w:w="6407" w:type="dxa"/>
             <w:tcBorders/>
             <w:vAlign w:val="center"/>
           </w:tcPr>
@@ -12970,7 +12728,7 @@
         <w:trPr/>
         <w:tc>
           <w:tcPr>
-            <w:tcW w:w="2663" w:type="dxa"/>
+            <w:tcW w:w="2662" w:type="dxa"/>
             <w:tcBorders/>
             <w:vAlign w:val="center"/>
           </w:tcPr>
@@ -13019,7 +12777,7 @@
         </w:tc>
         <w:tc>
           <w:tcPr>
-            <w:tcW w:w="6406" w:type="dxa"/>
+            <w:tcW w:w="6407" w:type="dxa"/>
             <w:tcBorders/>
             <w:vAlign w:val="center"/>
           </w:tcPr>
@@ -13087,7 +12845,7 @@
         <w:trPr/>
         <w:tc>
           <w:tcPr>
-            <w:tcW w:w="2663" w:type="dxa"/>
+            <w:tcW w:w="2662" w:type="dxa"/>
             <w:tcBorders/>
             <w:vAlign w:val="center"/>
           </w:tcPr>
@@ -13136,7 +12894,7 @@
         </w:tc>
         <w:tc>
           <w:tcPr>
-            <w:tcW w:w="6406" w:type="dxa"/>
+            <w:tcW w:w="6407" w:type="dxa"/>
             <w:tcBorders/>
             <w:vAlign w:val="center"/>
           </w:tcPr>
@@ -13204,7 +12962,7 @@
         <w:trPr/>
         <w:tc>
           <w:tcPr>
-            <w:tcW w:w="2663" w:type="dxa"/>
+            <w:tcW w:w="2662" w:type="dxa"/>
             <w:tcBorders/>
             <w:vAlign w:val="center"/>
           </w:tcPr>
@@ -13253,7 +13011,7 @@
         </w:tc>
         <w:tc>
           <w:tcPr>
-            <w:tcW w:w="6406" w:type="dxa"/>
+            <w:tcW w:w="6407" w:type="dxa"/>
             <w:tcBorders/>
             <w:vAlign w:val="center"/>
           </w:tcPr>
@@ -13336,6 +13094,15 @@
           <w:sz w:val="22"/>
           <w:szCs w:val="22"/>
         </w:rPr>
+      </w:r>
+    </w:p>
+    <w:p>
+      <w:pPr>
+        <w:pStyle w:val="Normal"/>
+        <w:rPr/>
+      </w:pPr>
+      <w:r>
+        <w:rPr/>
       </w:r>
     </w:p>
     <w:p>
@@ -15293,7 +15060,7 @@
       <mc:AlternateContent>
         <mc:Choice Requires="wps">
           <w:drawing>
-            <wp:anchor behindDoc="0" distT="38100" distB="55245" distL="114300" distR="114300" simplePos="0" locked="0" layoutInCell="0" allowOverlap="1" relativeHeight="4">
+            <wp:anchor behindDoc="1" distT="38100" distB="55245" distL="114300" distR="114300" simplePos="0" locked="0" layoutInCell="0" allowOverlap="1" relativeHeight="3">
               <wp:simplePos x="0" y="0"/>
               <wp:positionH relativeFrom="column">
                 <wp:posOffset>-899795</wp:posOffset>

</xml_diff>